<commit_message>
Corrigindo erro de links, tornando-os públicos.
</commit_message>
<xml_diff>
--- a/ux/Desafio 5.docx
+++ b/ux/Desafio 5.docx
@@ -1,6 +1,6 @@
 
 <file path=word/document.xml><?xml version="1.0" encoding="utf-8"?>
-<w:document xmlns:wpc="http://schemas.microsoft.com/office/word/2010/wordprocessingCanvas" xmlns:cx="http://schemas.microsoft.com/office/drawing/2014/chartex" xmlns:cx1="http://schemas.microsoft.com/office/drawing/2015/9/8/chartex" xmlns:cx2="http://schemas.microsoft.com/office/drawing/2015/10/21/chartex" xmlns:cx3="http://schemas.microsoft.com/office/drawing/2016/5/9/chartex" xmlns:cx4="http://schemas.microsoft.com/office/drawing/2016/5/10/chartex" xmlns:cx5="http://schemas.microsoft.com/office/drawing/2016/5/11/chartex" xmlns:cx6="http://schemas.microsoft.com/office/drawing/2016/5/12/chartex" xmlns:cx7="http://schemas.microsoft.com/office/drawing/2016/5/13/chartex" xmlns:cx8="http://schemas.microsoft.com/office/drawing/2016/5/14/chartex" xmlns:mc="http://schemas.openxmlformats.org/markup-compatibility/2006" xmlns:aink="http://schemas.microsoft.com/office/drawing/2016/ink" xmlns:am3d="http://schemas.microsoft.com/office/drawing/2017/model3d" xmlns:o="urn:schemas-microsoft-com:office:office" xmlns:oel="http://schemas.microsoft.com/office/2019/extlst" xmlns:r="http://schemas.openxmlformats.org/officeDocument/2006/relationships" xmlns:m="http://schemas.openxmlformats.org/officeDocument/2006/math" xmlns:v="urn:schemas-microsoft-com:vml" xmlns:wp14="http://schemas.microsoft.com/office/word/2010/wordprocessingDrawing" xmlns:wp="http://schemas.openxmlformats.org/drawingml/2006/wordprocessingDrawing" xmlns:w10="urn:schemas-microsoft-com:office:word" xmlns:w="http://schemas.openxmlformats.org/wordprocessingml/2006/main" xmlns:w14="http://schemas.microsoft.com/office/word/2010/wordml" xmlns:w15="http://schemas.microsoft.com/office/word/2012/wordml" xmlns:w16cex="http://schemas.microsoft.com/office/word/2018/wordml/cex" xmlns:w16cid="http://schemas.microsoft.com/office/word/2016/wordml/cid" xmlns:w16="http://schemas.microsoft.com/office/word/2018/wordml" xmlns:w16du="http://schemas.microsoft.com/office/word/2023/wordml/word16du" xmlns:w16sdtdh="http://schemas.microsoft.com/office/word/2020/wordml/sdtdatahash" xmlns:w16sdtfl="http://schemas.microsoft.com/office/word/2024/wordml/sdtformatlock" xmlns:w16se="http://schemas.microsoft.com/office/word/2015/wordml/symex" xmlns:wpg="http://schemas.microsoft.com/office/word/2010/wordprocessingGroup" xmlns:wpi="http://schemas.microsoft.com/office/word/2010/wordprocessingInk" xmlns:wne="http://schemas.microsoft.com/office/word/2006/wordml" xmlns:wps="http://schemas.microsoft.com/office/word/2010/wordprocessingShape" mc:Ignorable="w14 w15 w16se w16cid w16 w16cex w16sdtdh w16sdtfl w16du wp14">
+<w:document xmlns:wpc="http://schemas.microsoft.com/office/word/2010/wordprocessingCanvas" xmlns:mc="http://schemas.openxmlformats.org/markup-compatibility/2006" xmlns:o="urn:schemas-microsoft-com:office:office" xmlns:r="http://schemas.openxmlformats.org/officeDocument/2006/relationships" xmlns:m="http://schemas.openxmlformats.org/officeDocument/2006/math" xmlns:v="urn:schemas-microsoft-com:vml" xmlns:wp14="http://schemas.microsoft.com/office/word/2010/wordprocessingDrawing" xmlns:wp="http://schemas.openxmlformats.org/drawingml/2006/wordprocessingDrawing" xmlns:w10="urn:schemas-microsoft-com:office:word" xmlns:w="http://schemas.openxmlformats.org/wordprocessingml/2006/main" xmlns:w14="http://schemas.microsoft.com/office/word/2010/wordml" xmlns:w15="http://schemas.microsoft.com/office/word/2012/wordml" xmlns:wpg="http://schemas.microsoft.com/office/word/2010/wordprocessingGroup" xmlns:wpi="http://schemas.microsoft.com/office/word/2010/wordprocessingInk" xmlns:wne="http://schemas.microsoft.com/office/word/2006/wordml" xmlns:wps="http://schemas.microsoft.com/office/word/2010/wordprocessingShape" mc:Ignorable="w14 w15 wp14">
   <w:body>
     <w:p>
       <w:pPr>
@@ -203,7 +203,7 @@
             <w:sz w:val="24"/>
             <w:szCs w:val="24"/>
           </w:rPr>
-          <w:t>https://www.canva.com/design/DAGq1DivmUk/S8K33VmGCcDLSEQX2WtSWg/edit?utm_content=DAGq1DivmUk&amp;utm_campaign=designshare&amp;utm_medium=link2&amp;utm_source=sharebutton</w:t>
+          <w:t>https://www.canva.com/design/DAGq1DivmUk/5S-qTrH2vbvbmYvWK8-guQ/view?utm_content=DAGq1DivmUk&amp;utm_campaign=designshare&amp;utm_medium=link2&amp;utm_source=uniquelinks&amp;utlId=hf22bae1fa0</w:t>
         </w:r>
       </w:hyperlink>
     </w:p>
@@ -266,7 +266,7 @@
             <w:sz w:val="24"/>
             <w:szCs w:val="24"/>
           </w:rPr>
-          <w:t>https://www.canva.com/design/DAGq6vFeIr8/k_VnHFfoEih5DWOTK1mIew/edit</w:t>
+          <w:t>https://www.canva.com/design/DAGq6vFeIr8/RflozKOjpocVl0Qri8s4hA/view?utm_content=DAGq6vFeIr8&amp;utm_campaign=designshare&amp;utm_medium=link2&amp;utm_source=uniquelinks&amp;utlId=hc99f7b8b10</w:t>
         </w:r>
       </w:hyperlink>
     </w:p>
@@ -281,6 +281,8 @@
           <w:szCs w:val="24"/>
         </w:rPr>
       </w:pPr>
+      <w:bookmarkStart w:id="0" w:name="_GoBack"/>
+      <w:bookmarkEnd w:id="0"/>
     </w:p>
     <w:p>
       <w:pPr>
@@ -313,7 +315,7 @@
     <w:p>
       <w:pPr>
         <w:pStyle w:val="Corpodetexto"/>
-        <w:spacing w:before="77"/>
+        <w:spacing w:before="0"/>
         <w:ind w:left="0" w:firstLine="0"/>
         <w:rPr>
           <w:rFonts w:ascii="Arial" w:hAnsi="Arial" w:cs="Arial"/>
@@ -329,7 +331,7 @@
             <w:sz w:val="24"/>
             <w:szCs w:val="24"/>
           </w:rPr>
-          <w:t>https://www.canva.com/design/DAGq6o0ZnlI/icG2Nmq8t8y0497W0Vw38g/edit</w:t>
+          <w:t>https://www.canva.com/design/DAGq6o0ZnlI/JPg5mAEovfgoTe45su0Gxg/view?utm_content=DAGq6o0ZnlI&amp;utm_campaign=designshare&amp;utm_medium=link2&amp;utm_source=uniquelinks&amp;utlId=h402676a3e4</w:t>
         </w:r>
       </w:hyperlink>
       <w:r>
@@ -369,18 +371,6 @@
       <w:pPr>
         <w:pStyle w:val="Corpodetexto"/>
         <w:spacing w:before="0"/>
-        <w:ind w:left="57" w:firstLine="0"/>
-        <w:rPr>
-          <w:rFonts w:ascii="Arial" w:hAnsi="Arial" w:cs="Arial"/>
-          <w:sz w:val="24"/>
-          <w:szCs w:val="24"/>
-        </w:rPr>
-      </w:pPr>
-    </w:p>
-    <w:p>
-      <w:pPr>
-        <w:pStyle w:val="Corpodetexto"/>
-        <w:spacing w:before="0"/>
         <w:ind w:left="0" w:firstLine="0"/>
         <w:rPr>
           <w:rFonts w:ascii="Arial" w:hAnsi="Arial" w:cs="Arial"/>
@@ -757,6 +747,7 @@
           <w:sz w:val="24"/>
           <w:szCs w:val="24"/>
         </w:rPr>
+        <w:lastRenderedPageBreak/>
         <w:t xml:space="preserve">Preto Texto (#111827): Textos principais, títulos, informações </w:t>
       </w:r>
       <w:r>
@@ -793,7 +784,6 @@
           <w:sz w:val="24"/>
           <w:szCs w:val="24"/>
         </w:rPr>
-        <w:lastRenderedPageBreak/>
         <w:t xml:space="preserve">Branco (#FFFFFF): Fundo principal da aplicação, caixas, cards e </w:t>
       </w:r>
       <w:r>
@@ -4500,7 +4490,7 @@
 </file>
 
 <file path=word/endnotes.xml><?xml version="1.0" encoding="utf-8"?>
-<w:endnotes xmlns:wpc="http://schemas.microsoft.com/office/word/2010/wordprocessingCanvas" xmlns:cx="http://schemas.microsoft.com/office/drawing/2014/chartex" xmlns:cx1="http://schemas.microsoft.com/office/drawing/2015/9/8/chartex" xmlns:cx2="http://schemas.microsoft.com/office/drawing/2015/10/21/chartex" xmlns:cx3="http://schemas.microsoft.com/office/drawing/2016/5/9/chartex" xmlns:cx4="http://schemas.microsoft.com/office/drawing/2016/5/10/chartex" xmlns:cx5="http://schemas.microsoft.com/office/drawing/2016/5/11/chartex" xmlns:cx6="http://schemas.microsoft.com/office/drawing/2016/5/12/chartex" xmlns:cx7="http://schemas.microsoft.com/office/drawing/2016/5/13/chartex" xmlns:cx8="http://schemas.microsoft.com/office/drawing/2016/5/14/chartex" xmlns:mc="http://schemas.openxmlformats.org/markup-compatibility/2006" xmlns:aink="http://schemas.microsoft.com/office/drawing/2016/ink" xmlns:am3d="http://schemas.microsoft.com/office/drawing/2017/model3d" xmlns:o="urn:schemas-microsoft-com:office:office" xmlns:oel="http://schemas.microsoft.com/office/2019/extlst" xmlns:r="http://schemas.openxmlformats.org/officeDocument/2006/relationships" xmlns:m="http://schemas.openxmlformats.org/officeDocument/2006/math" xmlns:v="urn:schemas-microsoft-com:vml" xmlns:wp14="http://schemas.microsoft.com/office/word/2010/wordprocessingDrawing" xmlns:wp="http://schemas.openxmlformats.org/drawingml/2006/wordprocessingDrawing" xmlns:w10="urn:schemas-microsoft-com:office:word" xmlns:w="http://schemas.openxmlformats.org/wordprocessingml/2006/main" xmlns:w14="http://schemas.microsoft.com/office/word/2010/wordml" xmlns:w15="http://schemas.microsoft.com/office/word/2012/wordml" xmlns:w16cex="http://schemas.microsoft.com/office/word/2018/wordml/cex" xmlns:w16cid="http://schemas.microsoft.com/office/word/2016/wordml/cid" xmlns:w16="http://schemas.microsoft.com/office/word/2018/wordml" xmlns:w16du="http://schemas.microsoft.com/office/word/2023/wordml/word16du" xmlns:w16sdtdh="http://schemas.microsoft.com/office/word/2020/wordml/sdtdatahash" xmlns:w16sdtfl="http://schemas.microsoft.com/office/word/2024/wordml/sdtformatlock" xmlns:w16se="http://schemas.microsoft.com/office/word/2015/wordml/symex" xmlns:wpg="http://schemas.microsoft.com/office/word/2010/wordprocessingGroup" xmlns:wpi="http://schemas.microsoft.com/office/word/2010/wordprocessingInk" xmlns:wne="http://schemas.microsoft.com/office/word/2006/wordml" xmlns:wps="http://schemas.microsoft.com/office/word/2010/wordprocessingShape" mc:Ignorable="w14 w15 w16se w16cid w16 w16cex w16sdtdh w16sdtfl w16du wp14">
+<w:endnotes xmlns:wpc="http://schemas.microsoft.com/office/word/2010/wordprocessingCanvas" xmlns:mc="http://schemas.openxmlformats.org/markup-compatibility/2006" xmlns:o="urn:schemas-microsoft-com:office:office" xmlns:r="http://schemas.openxmlformats.org/officeDocument/2006/relationships" xmlns:m="http://schemas.openxmlformats.org/officeDocument/2006/math" xmlns:v="urn:schemas-microsoft-com:vml" xmlns:wp14="http://schemas.microsoft.com/office/word/2010/wordprocessingDrawing" xmlns:wp="http://schemas.openxmlformats.org/drawingml/2006/wordprocessingDrawing" xmlns:w10="urn:schemas-microsoft-com:office:word" xmlns:w="http://schemas.openxmlformats.org/wordprocessingml/2006/main" xmlns:w14="http://schemas.microsoft.com/office/word/2010/wordml" xmlns:w15="http://schemas.microsoft.com/office/word/2012/wordml" xmlns:wpg="http://schemas.microsoft.com/office/word/2010/wordprocessingGroup" xmlns:wpi="http://schemas.microsoft.com/office/word/2010/wordprocessingInk" xmlns:wne="http://schemas.microsoft.com/office/word/2006/wordml" xmlns:wps="http://schemas.microsoft.com/office/word/2010/wordprocessingShape" mc:Ignorable="w14 w15 wp14">
   <w:endnote w:type="separator" w:id="-1">
     <w:p>
       <w:r>
@@ -4519,7 +4509,7 @@
 </file>
 
 <file path=word/footer1.xml><?xml version="1.0" encoding="utf-8"?>
-<w:ftr xmlns:wpc="http://schemas.microsoft.com/office/word/2010/wordprocessingCanvas" xmlns:cx="http://schemas.microsoft.com/office/drawing/2014/chartex" xmlns:cx1="http://schemas.microsoft.com/office/drawing/2015/9/8/chartex" xmlns:cx2="http://schemas.microsoft.com/office/drawing/2015/10/21/chartex" xmlns:cx3="http://schemas.microsoft.com/office/drawing/2016/5/9/chartex" xmlns:cx4="http://schemas.microsoft.com/office/drawing/2016/5/10/chartex" xmlns:cx5="http://schemas.microsoft.com/office/drawing/2016/5/11/chartex" xmlns:cx6="http://schemas.microsoft.com/office/drawing/2016/5/12/chartex" xmlns:cx7="http://schemas.microsoft.com/office/drawing/2016/5/13/chartex" xmlns:cx8="http://schemas.microsoft.com/office/drawing/2016/5/14/chartex" xmlns:mc="http://schemas.openxmlformats.org/markup-compatibility/2006" xmlns:aink="http://schemas.microsoft.com/office/drawing/2016/ink" xmlns:am3d="http://schemas.microsoft.com/office/drawing/2017/model3d" xmlns:o="urn:schemas-microsoft-com:office:office" xmlns:oel="http://schemas.microsoft.com/office/2019/extlst" xmlns:r="http://schemas.openxmlformats.org/officeDocument/2006/relationships" xmlns:m="http://schemas.openxmlformats.org/officeDocument/2006/math" xmlns:v="urn:schemas-microsoft-com:vml" xmlns:wp14="http://schemas.microsoft.com/office/word/2010/wordprocessingDrawing" xmlns:wp="http://schemas.openxmlformats.org/drawingml/2006/wordprocessingDrawing" xmlns:w10="urn:schemas-microsoft-com:office:word" xmlns:w="http://schemas.openxmlformats.org/wordprocessingml/2006/main" xmlns:w14="http://schemas.microsoft.com/office/word/2010/wordml" xmlns:w15="http://schemas.microsoft.com/office/word/2012/wordml" xmlns:w16cex="http://schemas.microsoft.com/office/word/2018/wordml/cex" xmlns:w16cid="http://schemas.microsoft.com/office/word/2016/wordml/cid" xmlns:w16="http://schemas.microsoft.com/office/word/2018/wordml" xmlns:w16du="http://schemas.microsoft.com/office/word/2023/wordml/word16du" xmlns:w16sdtdh="http://schemas.microsoft.com/office/word/2020/wordml/sdtdatahash" xmlns:w16sdtfl="http://schemas.microsoft.com/office/word/2024/wordml/sdtformatlock" xmlns:w16se="http://schemas.microsoft.com/office/word/2015/wordml/symex" xmlns:wpg="http://schemas.microsoft.com/office/word/2010/wordprocessingGroup" xmlns:wpi="http://schemas.microsoft.com/office/word/2010/wordprocessingInk" xmlns:wne="http://schemas.microsoft.com/office/word/2006/wordml" xmlns:wps="http://schemas.microsoft.com/office/word/2010/wordprocessingShape" mc:Ignorable="w14 w15 w16se w16cid w16 w16cex w16sdtdh w16sdtfl w16du wp14">
+<w:ftr xmlns:wpc="http://schemas.microsoft.com/office/word/2010/wordprocessingCanvas" xmlns:mc="http://schemas.openxmlformats.org/markup-compatibility/2006" xmlns:o="urn:schemas-microsoft-com:office:office" xmlns:r="http://schemas.openxmlformats.org/officeDocument/2006/relationships" xmlns:m="http://schemas.openxmlformats.org/officeDocument/2006/math" xmlns:v="urn:schemas-microsoft-com:vml" xmlns:wp14="http://schemas.microsoft.com/office/word/2010/wordprocessingDrawing" xmlns:wp="http://schemas.openxmlformats.org/drawingml/2006/wordprocessingDrawing" xmlns:w10="urn:schemas-microsoft-com:office:word" xmlns:w="http://schemas.openxmlformats.org/wordprocessingml/2006/main" xmlns:w14="http://schemas.microsoft.com/office/word/2010/wordml" xmlns:w15="http://schemas.microsoft.com/office/word/2012/wordml" xmlns:wpg="http://schemas.microsoft.com/office/word/2010/wordprocessingGroup" xmlns:wpi="http://schemas.microsoft.com/office/word/2010/wordprocessingInk" xmlns:wne="http://schemas.microsoft.com/office/word/2006/wordml" xmlns:wps="http://schemas.microsoft.com/office/word/2010/wordprocessingShape" mc:Ignorable="w14 w15 wp14">
   <w:p>
     <w:pPr>
       <w:pStyle w:val="Corpodetexto"/>
@@ -4529,6 +4519,7 @@
     <w:r>
       <w:rPr>
         <w:noProof/>
+        <w:lang w:val="pt-BR" w:eastAsia="pt-BR"/>
       </w:rPr>
       <mc:AlternateContent>
         <mc:Choice Requires="wps">
@@ -4614,10 +4605,11 @@
                             <w:rPr>
                               <w:rFonts w:ascii="Arial" w:hAnsi="Arial"/>
                               <w:i/>
+                              <w:noProof/>
                               <w:spacing w:val="-10"/>
                               <w:sz w:val="16"/>
                             </w:rPr>
-                            <w:t>1</w:t>
+                            <w:t>7</w:t>
                           </w:r>
                           <w:r>
                             <w:rPr>
@@ -4646,7 +4638,8 @@
               <v:stroke joinstyle="miter"/>
               <v:path gradientshapeok="t" o:connecttype="rect"/>
             </v:shapetype>
-            <v:shape id="Textbox 2" o:spid="_x0000_s1027" type="#_x0000_t202" style="position:absolute;margin-left:280.85pt;margin-top:807.7pt;width:36.6pt;height:10.95pt;z-index:-251657216;visibility:visible;mso-wrap-style:square;mso-wrap-distance-left:0;mso-wrap-distance-top:0;mso-wrap-distance-right:0;mso-wrap-distance-bottom:0;mso-position-horizontal:absolute;mso-position-horizontal-relative:page;mso-position-vertical:absolute;mso-position-vertical-relative:page;v-text-anchor:top" o:gfxdata="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" filled="f" stroked="f">
+            <v:shape id="Textbox 2" o:spid="_x0000_s1027" type="#_x0000_t202" style="position:absolute;margin-left:280.85pt;margin-top:807.7pt;width:36.6pt;height:10.95pt;z-index:-251657216;visibility:visible;mso-wrap-style:square;mso-wrap-distance-left:0;mso-wrap-distance-top:0;mso-wrap-distance-right:0;mso-wrap-distance-bottom:0;mso-position-horizontal:absolute;mso-position-horizontal-relative:page;mso-position-vertical:absolute;mso-position-vertical-relative:page;v-text-anchor:top" o:gfxdata="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" filled="f" stroked="f">
+              <v:path arrowok="t"/>
               <v:textbox inset="0,0,0,0">
                 <w:txbxContent>
                   <w:p>
@@ -4698,10 +4691,11 @@
                       <w:rPr>
                         <w:rFonts w:ascii="Arial" w:hAnsi="Arial"/>
                         <w:i/>
+                        <w:noProof/>
                         <w:spacing w:val="-10"/>
                         <w:sz w:val="16"/>
                       </w:rPr>
-                      <w:t>1</w:t>
+                      <w:t>7</w:t>
                     </w:r>
                     <w:r>
                       <w:rPr>
@@ -4726,7 +4720,7 @@
 </file>
 
 <file path=word/footnotes.xml><?xml version="1.0" encoding="utf-8"?>
-<w:footnotes xmlns:wpc="http://schemas.microsoft.com/office/word/2010/wordprocessingCanvas" xmlns:cx="http://schemas.microsoft.com/office/drawing/2014/chartex" xmlns:cx1="http://schemas.microsoft.com/office/drawing/2015/9/8/chartex" xmlns:cx2="http://schemas.microsoft.com/office/drawing/2015/10/21/chartex" xmlns:cx3="http://schemas.microsoft.com/office/drawing/2016/5/9/chartex" xmlns:cx4="http://schemas.microsoft.com/office/drawing/2016/5/10/chartex" xmlns:cx5="http://schemas.microsoft.com/office/drawing/2016/5/11/chartex" xmlns:cx6="http://schemas.microsoft.com/office/drawing/2016/5/12/chartex" xmlns:cx7="http://schemas.microsoft.com/office/drawing/2016/5/13/chartex" xmlns:cx8="http://schemas.microsoft.com/office/drawing/2016/5/14/chartex" xmlns:mc="http://schemas.openxmlformats.org/markup-compatibility/2006" xmlns:aink="http://schemas.microsoft.com/office/drawing/2016/ink" xmlns:am3d="http://schemas.microsoft.com/office/drawing/2017/model3d" xmlns:o="urn:schemas-microsoft-com:office:office" xmlns:oel="http://schemas.microsoft.com/office/2019/extlst" xmlns:r="http://schemas.openxmlformats.org/officeDocument/2006/relationships" xmlns:m="http://schemas.openxmlformats.org/officeDocument/2006/math" xmlns:v="urn:schemas-microsoft-com:vml" xmlns:wp14="http://schemas.microsoft.com/office/word/2010/wordprocessingDrawing" xmlns:wp="http://schemas.openxmlformats.org/drawingml/2006/wordprocessingDrawing" xmlns:w10="urn:schemas-microsoft-com:office:word" xmlns:w="http://schemas.openxmlformats.org/wordprocessingml/2006/main" xmlns:w14="http://schemas.microsoft.com/office/word/2010/wordml" xmlns:w15="http://schemas.microsoft.com/office/word/2012/wordml" xmlns:w16cex="http://schemas.microsoft.com/office/word/2018/wordml/cex" xmlns:w16cid="http://schemas.microsoft.com/office/word/2016/wordml/cid" xmlns:w16="http://schemas.microsoft.com/office/word/2018/wordml" xmlns:w16du="http://schemas.microsoft.com/office/word/2023/wordml/word16du" xmlns:w16sdtdh="http://schemas.microsoft.com/office/word/2020/wordml/sdtdatahash" xmlns:w16sdtfl="http://schemas.microsoft.com/office/word/2024/wordml/sdtformatlock" xmlns:w16se="http://schemas.microsoft.com/office/word/2015/wordml/symex" xmlns:wpg="http://schemas.microsoft.com/office/word/2010/wordprocessingGroup" xmlns:wpi="http://schemas.microsoft.com/office/word/2010/wordprocessingInk" xmlns:wne="http://schemas.microsoft.com/office/word/2006/wordml" xmlns:wps="http://schemas.microsoft.com/office/word/2010/wordprocessingShape" mc:Ignorable="w14 w15 w16se w16cid w16 w16cex w16sdtdh w16sdtfl w16du wp14">
+<w:footnotes xmlns:wpc="http://schemas.microsoft.com/office/word/2010/wordprocessingCanvas" xmlns:mc="http://schemas.openxmlformats.org/markup-compatibility/2006" xmlns:o="urn:schemas-microsoft-com:office:office" xmlns:r="http://schemas.openxmlformats.org/officeDocument/2006/relationships" xmlns:m="http://schemas.openxmlformats.org/officeDocument/2006/math" xmlns:v="urn:schemas-microsoft-com:vml" xmlns:wp14="http://schemas.microsoft.com/office/word/2010/wordprocessingDrawing" xmlns:wp="http://schemas.openxmlformats.org/drawingml/2006/wordprocessingDrawing" xmlns:w10="urn:schemas-microsoft-com:office:word" xmlns:w="http://schemas.openxmlformats.org/wordprocessingml/2006/main" xmlns:w14="http://schemas.microsoft.com/office/word/2010/wordml" xmlns:w15="http://schemas.microsoft.com/office/word/2012/wordml" xmlns:wpg="http://schemas.microsoft.com/office/word/2010/wordprocessingGroup" xmlns:wpi="http://schemas.microsoft.com/office/word/2010/wordprocessingInk" xmlns:wne="http://schemas.microsoft.com/office/word/2006/wordml" xmlns:wps="http://schemas.microsoft.com/office/word/2010/wordprocessingShape" mc:Ignorable="w14 w15 wp14">
   <w:footnote w:type="separator" w:id="-1">
     <w:p>
       <w:r>
@@ -4745,7 +4739,7 @@
 </file>
 
 <file path=word/header1.xml><?xml version="1.0" encoding="utf-8"?>
-<w:hdr xmlns:wpc="http://schemas.microsoft.com/office/word/2010/wordprocessingCanvas" xmlns:cx="http://schemas.microsoft.com/office/drawing/2014/chartex" xmlns:cx1="http://schemas.microsoft.com/office/drawing/2015/9/8/chartex" xmlns:cx2="http://schemas.microsoft.com/office/drawing/2015/10/21/chartex" xmlns:cx3="http://schemas.microsoft.com/office/drawing/2016/5/9/chartex" xmlns:cx4="http://schemas.microsoft.com/office/drawing/2016/5/10/chartex" xmlns:cx5="http://schemas.microsoft.com/office/drawing/2016/5/11/chartex" xmlns:cx6="http://schemas.microsoft.com/office/drawing/2016/5/12/chartex" xmlns:cx7="http://schemas.microsoft.com/office/drawing/2016/5/13/chartex" xmlns:cx8="http://schemas.microsoft.com/office/drawing/2016/5/14/chartex" xmlns:mc="http://schemas.openxmlformats.org/markup-compatibility/2006" xmlns:aink="http://schemas.microsoft.com/office/drawing/2016/ink" xmlns:am3d="http://schemas.microsoft.com/office/drawing/2017/model3d" xmlns:o="urn:schemas-microsoft-com:office:office" xmlns:oel="http://schemas.microsoft.com/office/2019/extlst" xmlns:r="http://schemas.openxmlformats.org/officeDocument/2006/relationships" xmlns:m="http://schemas.openxmlformats.org/officeDocument/2006/math" xmlns:v="urn:schemas-microsoft-com:vml" xmlns:wp14="http://schemas.microsoft.com/office/word/2010/wordprocessingDrawing" xmlns:wp="http://schemas.openxmlformats.org/drawingml/2006/wordprocessingDrawing" xmlns:w10="urn:schemas-microsoft-com:office:word" xmlns:w="http://schemas.openxmlformats.org/wordprocessingml/2006/main" xmlns:w14="http://schemas.microsoft.com/office/word/2010/wordml" xmlns:w15="http://schemas.microsoft.com/office/word/2012/wordml" xmlns:w16cex="http://schemas.microsoft.com/office/word/2018/wordml/cex" xmlns:w16cid="http://schemas.microsoft.com/office/word/2016/wordml/cid" xmlns:w16="http://schemas.microsoft.com/office/word/2018/wordml" xmlns:w16du="http://schemas.microsoft.com/office/word/2023/wordml/word16du" xmlns:w16sdtdh="http://schemas.microsoft.com/office/word/2020/wordml/sdtdatahash" xmlns:w16sdtfl="http://schemas.microsoft.com/office/word/2024/wordml/sdtformatlock" xmlns:w16se="http://schemas.microsoft.com/office/word/2015/wordml/symex" xmlns:wpg="http://schemas.microsoft.com/office/word/2010/wordprocessingGroup" xmlns:wpi="http://schemas.microsoft.com/office/word/2010/wordprocessingInk" xmlns:wne="http://schemas.microsoft.com/office/word/2006/wordml" xmlns:wps="http://schemas.microsoft.com/office/word/2010/wordprocessingShape" mc:Ignorable="w14 w15 w16se w16cid w16 w16cex w16sdtdh w16sdtfl w16du wp14">
+<w:hdr xmlns:wpc="http://schemas.microsoft.com/office/word/2010/wordprocessingCanvas" xmlns:mc="http://schemas.openxmlformats.org/markup-compatibility/2006" xmlns:o="urn:schemas-microsoft-com:office:office" xmlns:r="http://schemas.openxmlformats.org/officeDocument/2006/relationships" xmlns:m="http://schemas.openxmlformats.org/officeDocument/2006/math" xmlns:v="urn:schemas-microsoft-com:vml" xmlns:wp14="http://schemas.microsoft.com/office/word/2010/wordprocessingDrawing" xmlns:wp="http://schemas.openxmlformats.org/drawingml/2006/wordprocessingDrawing" xmlns:w10="urn:schemas-microsoft-com:office:word" xmlns:w="http://schemas.openxmlformats.org/wordprocessingml/2006/main" xmlns:w14="http://schemas.microsoft.com/office/word/2010/wordml" xmlns:w15="http://schemas.microsoft.com/office/word/2012/wordml" xmlns:wpg="http://schemas.microsoft.com/office/word/2010/wordprocessingGroup" xmlns:wpi="http://schemas.microsoft.com/office/word/2010/wordprocessingInk" xmlns:wne="http://schemas.microsoft.com/office/word/2006/wordml" xmlns:wps="http://schemas.microsoft.com/office/word/2010/wordprocessingShape" mc:Ignorable="w14 w15 wp14">
   <w:p>
     <w:pPr>
       <w:pStyle w:val="Corpodetexto"/>
@@ -4755,6 +4749,7 @@
     <w:r>
       <w:rPr>
         <w:noProof/>
+        <w:lang w:val="pt-BR" w:eastAsia="pt-BR"/>
       </w:rPr>
       <mc:AlternateContent>
         <mc:Choice Requires="wps">
@@ -4820,7 +4815,8 @@
               <v:stroke joinstyle="miter"/>
               <v:path gradientshapeok="t" o:connecttype="rect"/>
             </v:shapetype>
-            <v:shape id="Textbox 1" o:spid="_x0000_s1026" type="#_x0000_t202" style="position:absolute;margin-left:146.25pt;margin-top:34.25pt;width:302.75pt;height:15.45pt;z-index:-251659264;visibility:visible;mso-wrap-style:square;mso-wrap-distance-left:0;mso-wrap-distance-top:0;mso-wrap-distance-right:0;mso-wrap-distance-bottom:0;mso-position-horizontal:absolute;mso-position-horizontal-relative:page;mso-position-vertical:absolute;mso-position-vertical-relative:page;v-text-anchor:top" o:gfxdata="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" filled="f" stroked="f">
+            <v:shape id="Textbox 1" o:spid="_x0000_s1026" type="#_x0000_t202" style="position:absolute;margin-left:146.25pt;margin-top:34.25pt;width:302.75pt;height:15.45pt;z-index:-251659264;visibility:visible;mso-wrap-style:square;mso-wrap-distance-left:0;mso-wrap-distance-top:0;mso-wrap-distance-right:0;mso-wrap-distance-bottom:0;mso-position-horizontal:absolute;mso-position-horizontal-relative:page;mso-position-vertical:absolute;mso-position-vertical-relative:page;v-text-anchor:top" o:gfxdata="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" filled="f" stroked="f">
+              <v:path arrowok="t"/>
               <v:textbox inset="0,0,0,0">
                 <w:txbxContent>
                   <w:p>
@@ -4848,8 +4844,8 @@
 </file>
 
 <file path=word/numbering.xml><?xml version="1.0" encoding="utf-8"?>
-<w:numbering xmlns:wpc="http://schemas.microsoft.com/office/word/2010/wordprocessingCanvas" xmlns:cx="http://schemas.microsoft.com/office/drawing/2014/chartex" xmlns:cx1="http://schemas.microsoft.com/office/drawing/2015/9/8/chartex" xmlns:cx2="http://schemas.microsoft.com/office/drawing/2015/10/21/chartex" xmlns:cx3="http://schemas.microsoft.com/office/drawing/2016/5/9/chartex" xmlns:cx4="http://schemas.microsoft.com/office/drawing/2016/5/10/chartex" xmlns:cx5="http://schemas.microsoft.com/office/drawing/2016/5/11/chartex" xmlns:cx6="http://schemas.microsoft.com/office/drawing/2016/5/12/chartex" xmlns:cx7="http://schemas.microsoft.com/office/drawing/2016/5/13/chartex" xmlns:cx8="http://schemas.microsoft.com/office/drawing/2016/5/14/chartex" xmlns:mc="http://schemas.openxmlformats.org/markup-compatibility/2006" xmlns:aink="http://schemas.microsoft.com/office/drawing/2016/ink" xmlns:am3d="http://schemas.microsoft.com/office/drawing/2017/model3d" xmlns:o="urn:schemas-microsoft-com:office:office" xmlns:oel="http://schemas.microsoft.com/office/2019/extlst" xmlns:r="http://schemas.openxmlformats.org/officeDocument/2006/relationships" xmlns:m="http://schemas.openxmlformats.org/officeDocument/2006/math" xmlns:v="urn:schemas-microsoft-com:vml" xmlns:wp14="http://schemas.microsoft.com/office/word/2010/wordprocessingDrawing" xmlns:wp="http://schemas.openxmlformats.org/drawingml/2006/wordprocessingDrawing" xmlns:w10="urn:schemas-microsoft-com:office:word" xmlns:w="http://schemas.openxmlformats.org/wordprocessingml/2006/main" xmlns:w14="http://schemas.microsoft.com/office/word/2010/wordml" xmlns:w15="http://schemas.microsoft.com/office/word/2012/wordml" xmlns:w16cex="http://schemas.microsoft.com/office/word/2018/wordml/cex" xmlns:w16cid="http://schemas.microsoft.com/office/word/2016/wordml/cid" xmlns:w16="http://schemas.microsoft.com/office/word/2018/wordml" xmlns:w16du="http://schemas.microsoft.com/office/word/2023/wordml/word16du" xmlns:w16sdtdh="http://schemas.microsoft.com/office/word/2020/wordml/sdtdatahash" xmlns:w16sdtfl="http://schemas.microsoft.com/office/word/2024/wordml/sdtformatlock" xmlns:w16se="http://schemas.microsoft.com/office/word/2015/wordml/symex" xmlns:wpg="http://schemas.microsoft.com/office/word/2010/wordprocessingGroup" xmlns:wpi="http://schemas.microsoft.com/office/word/2010/wordprocessingInk" xmlns:wne="http://schemas.microsoft.com/office/word/2006/wordml" xmlns:wps="http://schemas.microsoft.com/office/word/2010/wordprocessingShape" mc:Ignorable="w14 w15 w16se w16cid w16 w16cex w16sdtdh w16sdtfl w16du wp14">
-  <w:abstractNum w:abstractNumId="0" w15:restartNumberingAfterBreak="0">
+<w:numbering xmlns:wpc="http://schemas.microsoft.com/office/word/2010/wordprocessingCanvas" xmlns:mc="http://schemas.openxmlformats.org/markup-compatibility/2006" xmlns:o="urn:schemas-microsoft-com:office:office" xmlns:r="http://schemas.openxmlformats.org/officeDocument/2006/relationships" xmlns:m="http://schemas.openxmlformats.org/officeDocument/2006/math" xmlns:v="urn:schemas-microsoft-com:vml" xmlns:wp14="http://schemas.microsoft.com/office/word/2010/wordprocessingDrawing" xmlns:wp="http://schemas.openxmlformats.org/drawingml/2006/wordprocessingDrawing" xmlns:w10="urn:schemas-microsoft-com:office:word" xmlns:w="http://schemas.openxmlformats.org/wordprocessingml/2006/main" xmlns:w14="http://schemas.microsoft.com/office/word/2010/wordml" xmlns:w15="http://schemas.microsoft.com/office/word/2012/wordml" xmlns:wpg="http://schemas.microsoft.com/office/word/2010/wordprocessingGroup" xmlns:wpi="http://schemas.microsoft.com/office/word/2010/wordprocessingInk" xmlns:wne="http://schemas.microsoft.com/office/word/2006/wordml" xmlns:wps="http://schemas.microsoft.com/office/word/2010/wordprocessingShape" mc:Ignorable="w14 w15 wp14">
+  <w:abstractNum w:abstractNumId="0">
     <w:nsid w:val="0B6F4387"/>
     <w:multiLevelType w:val="hybridMultilevel"/>
     <w:tmpl w:val="B9ACA7E8"/>
@@ -4978,14 +4974,14 @@
       </w:rPr>
     </w:lvl>
   </w:abstractNum>
-  <w:num w:numId="1" w16cid:durableId="1054162053">
+  <w:num w:numId="1">
     <w:abstractNumId w:val="0"/>
   </w:num>
 </w:numbering>
 </file>
 
 <file path=word/styles.xml><?xml version="1.0" encoding="utf-8"?>
-<w:styles xmlns:mc="http://schemas.openxmlformats.org/markup-compatibility/2006" xmlns:r="http://schemas.openxmlformats.org/officeDocument/2006/relationships" xmlns:w="http://schemas.openxmlformats.org/wordprocessingml/2006/main" xmlns:w14="http://schemas.microsoft.com/office/word/2010/wordml" xmlns:w15="http://schemas.microsoft.com/office/word/2012/wordml" xmlns:w16cex="http://schemas.microsoft.com/office/word/2018/wordml/cex" xmlns:w16cid="http://schemas.microsoft.com/office/word/2016/wordml/cid" xmlns:w16="http://schemas.microsoft.com/office/word/2018/wordml" xmlns:w16du="http://schemas.microsoft.com/office/word/2023/wordml/word16du" xmlns:w16sdtdh="http://schemas.microsoft.com/office/word/2020/wordml/sdtdatahash" xmlns:w16sdtfl="http://schemas.microsoft.com/office/word/2024/wordml/sdtformatlock" xmlns:w16se="http://schemas.microsoft.com/office/word/2015/wordml/symex" mc:Ignorable="w14 w15 w16se w16cid w16 w16cex w16sdtdh w16sdtfl w16du">
+<w:styles xmlns:mc="http://schemas.openxmlformats.org/markup-compatibility/2006" xmlns:r="http://schemas.openxmlformats.org/officeDocument/2006/relationships" xmlns:w="http://schemas.openxmlformats.org/wordprocessingml/2006/main" xmlns:w14="http://schemas.microsoft.com/office/word/2010/wordml" xmlns:w15="http://schemas.microsoft.com/office/word/2012/wordml" mc:Ignorable="w14 w15">
   <w:docDefaults>
     <w:rPrDefault>
       <w:rPr>
@@ -5003,7 +4999,7 @@
       </w:pPr>
     </w:pPrDefault>
   </w:docDefaults>
-  <w:latentStyles w:defLockedState="0" w:defUIPriority="99" w:defSemiHidden="0" w:defUnhideWhenUsed="0" w:defQFormat="0" w:count="376">
+  <w:latentStyles w:defLockedState="0" w:defUIPriority="99" w:defSemiHidden="0" w:defUnhideWhenUsed="0" w:defQFormat="0" w:count="371">
     <w:lsdException w:name="Normal" w:uiPriority="0" w:qFormat="1"/>
     <w:lsdException w:name="heading 1" w:uiPriority="9" w:qFormat="1"/>
     <w:lsdException w:name="heading 2" w:semiHidden="1" w:uiPriority="9" w:unhideWhenUsed="1" w:qFormat="1"/>
@@ -5375,11 +5371,6 @@
     <w:lsdException w:name="List Table 5 Dark Accent 6" w:uiPriority="50"/>
     <w:lsdException w:name="List Table 6 Colorful Accent 6" w:uiPriority="51"/>
     <w:lsdException w:name="List Table 7 Colorful Accent 6" w:uiPriority="52"/>
-    <w:lsdException w:name="Mention" w:semiHidden="1" w:unhideWhenUsed="1"/>
-    <w:lsdException w:name="Smart Hyperlink" w:semiHidden="1" w:unhideWhenUsed="1"/>
-    <w:lsdException w:name="Hashtag" w:semiHidden="1" w:unhideWhenUsed="1"/>
-    <w:lsdException w:name="Unresolved Mention" w:semiHidden="1" w:unhideWhenUsed="1"/>
-    <w:lsdException w:name="Smart Link" w:semiHidden="1" w:unhideWhenUsed="1"/>
   </w:latentStyles>
   <w:style w:type="paragraph" w:default="1" w:styleId="Normal">
     <w:name w:val="Normal"/>
@@ -5540,7 +5531,7 @@
       <w:u w:val="single"/>
     </w:rPr>
   </w:style>
-  <w:style w:type="character" w:styleId="MenoPendente">
+  <w:style w:type="character" w:customStyle="1" w:styleId="UnresolvedMention">
     <w:name w:val="Unresolved Mention"/>
     <w:basedOn w:val="Fontepargpadro"/>
     <w:uiPriority w:val="99"/>

</xml_diff>